<commit_message>
add edits to proceedings, and a date-stamped PDF sent for review
</commit_message>
<xml_diff>
--- a/proceedings-initial-submission-December-2023/Secondary Manuscript Record Form-Ricard-etal-2023-TESA-age-estimation-workshop.docx
+++ b/proceedings-initial-submission-December-2023/Secondary Manuscript Record Form-Ricard-etal-2023-TESA-age-estimation-workshop.docx
@@ -297,7 +297,41 @@
                 <w:b/>
                 <w:spacing w:val="-1"/>
               </w:rPr>
-              <w:t>Aaron Adamack, Jacob Burbank, Peter Comeau, Abby Daigle, Allan Debertin, Kim Emond, Tracey Loewen, Andrea Perreault, Gregory Puncher, Karen Robertson,</w:t>
+              <w:t>Peter Comeau,</w:t>
+            </w:r>
+            <w:r>
+              <w:rPr>
+                <w:rFonts w:ascii="Calibri"/>
+                <w:b/>
+                <w:spacing w:val="-1"/>
+              </w:rPr>
+              <w:t xml:space="preserve"> </w:t>
+            </w:r>
+            <w:r>
+              <w:rPr>
+                <w:rFonts w:ascii="Calibri"/>
+                <w:b/>
+                <w:spacing w:val="-1"/>
+              </w:rPr>
+              <w:t xml:space="preserve">Aaron </w:t>
+            </w:r>
+            <w:proofErr w:type="spellStart"/>
+            <w:r>
+              <w:rPr>
+                <w:rFonts w:ascii="Calibri"/>
+                <w:b/>
+                <w:spacing w:val="-1"/>
+              </w:rPr>
+              <w:t>Adamack</w:t>
+            </w:r>
+            <w:proofErr w:type="spellEnd"/>
+            <w:r>
+              <w:rPr>
+                <w:rFonts w:ascii="Calibri"/>
+                <w:b/>
+                <w:spacing w:val="-1"/>
+              </w:rPr>
+              <w:t>, Jacob Burbank, Abby Daigle, Allan Debertin, Kim Emond, Tracey Loewen, Andrea Perreault, Gregory Puncher, Karen Robertson,</w:t>
             </w:r>
             <w:r>
               <w:rPr>
@@ -381,7 +415,19 @@
               <w:rPr>
                 <w:rFonts w:ascii="Calibri" w:eastAsia="Calibri" w:hAnsi="Calibri" w:cs="Calibri"/>
               </w:rPr>
-              <w:t>tices in age estimation', 31 January, 01-02 February 2023 in Moncton, New Brunswick</w:t>
+              <w:t>tices in age estimation', 31 January</w:t>
+            </w:r>
+            <w:r>
+              <w:rPr>
+                <w:rFonts w:ascii="Calibri" w:eastAsia="Calibri" w:hAnsi="Calibri" w:cs="Calibri"/>
+              </w:rPr>
+              <w:t xml:space="preserve"> to </w:t>
+            </w:r>
+            <w:r>
+              <w:rPr>
+                <w:rFonts w:ascii="Calibri" w:eastAsia="Calibri" w:hAnsi="Calibri" w:cs="Calibri"/>
+              </w:rPr>
+              <w:t>02 February 2023 in Moncton, New Brunswick</w:t>
             </w:r>
           </w:p>
         </w:tc>
@@ -4972,12 +5018,9 @@
 </file>
 
 <file path=customXml/item1.xml><?xml version="1.0" encoding="utf-8"?>
-<?mso-contentType ?>
-<FormTemplates xmlns="http://schemas.microsoft.com/sharepoint/v3/contenttype/forms">
-  <Display>DocumentLibraryForm</Display>
-  <Edit>DocumentLibraryForm</Edit>
-  <New>DocumentLibraryForm</New>
-</FormTemplates>
+<p:properties xmlns:p="http://schemas.microsoft.com/office/2006/metadata/properties" xmlns:xsi="http://www.w3.org/2001/XMLSchema-instance" xmlns:pc="http://schemas.microsoft.com/office/infopath/2007/PartnerControls">
+  <documentManagement/>
+</p:properties>
 </file>
 
 <file path=customXml/item2.xml><?xml version="1.0" encoding="utf-8"?>
@@ -5095,15 +5138,19 @@
 </file>
 
 <file path=customXml/item3.xml><?xml version="1.0" encoding="utf-8"?>
-<p:properties xmlns:p="http://schemas.microsoft.com/office/2006/metadata/properties" xmlns:xsi="http://www.w3.org/2001/XMLSchema-instance" xmlns:pc="http://schemas.microsoft.com/office/infopath/2007/PartnerControls">
-  <documentManagement/>
-</p:properties>
+<?mso-contentType ?>
+<FormTemplates xmlns="http://schemas.microsoft.com/sharepoint/v3/contenttype/forms">
+  <Display>DocumentLibraryForm</Display>
+  <Edit>DocumentLibraryForm</Edit>
+  <New>DocumentLibraryForm</New>
+</FormTemplates>
 </file>
 
 <file path=customXml/itemProps1.xml><?xml version="1.0" encoding="utf-8"?>
-<ds:datastoreItem xmlns:ds="http://schemas.openxmlformats.org/officeDocument/2006/customXml" ds:itemID="{B5A29E49-D1FB-4168-93E4-14FC5A022459}">
+<ds:datastoreItem xmlns:ds="http://schemas.openxmlformats.org/officeDocument/2006/customXml" ds:itemID="{079E73C6-E4BF-447E-B76E-10E27DC6AF6A}">
   <ds:schemaRefs>
-    <ds:schemaRef ds:uri="http://schemas.microsoft.com/sharepoint/v3/contenttype/forms"/>
+    <ds:schemaRef ds:uri="http://schemas.microsoft.com/office/2006/metadata/properties"/>
+    <ds:schemaRef ds:uri="http://schemas.microsoft.com/office/infopath/2007/PartnerControls"/>
   </ds:schemaRefs>
 </ds:datastoreItem>
 </file>
@@ -5125,10 +5172,9 @@
 </file>
 
 <file path=customXml/itemProps3.xml><?xml version="1.0" encoding="utf-8"?>
-<ds:datastoreItem xmlns:ds="http://schemas.openxmlformats.org/officeDocument/2006/customXml" ds:itemID="{079E73C6-E4BF-447E-B76E-10E27DC6AF6A}">
+<ds:datastoreItem xmlns:ds="http://schemas.openxmlformats.org/officeDocument/2006/customXml" ds:itemID="{B5A29E49-D1FB-4168-93E4-14FC5A022459}">
   <ds:schemaRefs>
-    <ds:schemaRef ds:uri="http://schemas.microsoft.com/office/2006/metadata/properties"/>
-    <ds:schemaRef ds:uri="http://schemas.microsoft.com/office/infopath/2007/PartnerControls"/>
+    <ds:schemaRef ds:uri="http://schemas.microsoft.com/sharepoint/v3/contenttype/forms"/>
   </ds:schemaRefs>
 </ds:datastoreItem>
 </file>
</xml_diff>